<commit_message>
add ss to document
</commit_message>
<xml_diff>
--- a/assignment2/Part2.docx
+++ b/assignment2/Part2.docx
@@ -138,16 +138,7 @@
                                 <w:sz w:val="108"/>
                                 <w:szCs w:val="108"/>
                               </w:rPr>
-                              <w:t xml:space="preserve">Communication Assignment </w:t>
-                            </w:r>
-                            <w:r>
-                              <w:rPr>
-                                <w:rFonts w:ascii="Arial" w:hAnsi="Arial" w:cs="Arial"/>
-                                <w:color w:val="000000" w:themeColor="text1"/>
-                                <w:sz w:val="108"/>
-                                <w:szCs w:val="108"/>
-                              </w:rPr>
-                              <w:t>2</w:t>
+                              <w:t>Communication Assignment 2</w:t>
                             </w:r>
                           </w:p>
                         </w:txbxContent>
@@ -193,16 +184,7 @@
                           <w:sz w:val="108"/>
                           <w:szCs w:val="108"/>
                         </w:rPr>
-                        <w:t xml:space="preserve">Communication Assignment </w:t>
-                      </w:r>
-                      <w:r>
-                        <w:rPr>
-                          <w:rFonts w:ascii="Arial" w:hAnsi="Arial" w:cs="Arial"/>
-                          <w:color w:val="000000" w:themeColor="text1"/>
-                          <w:sz w:val="108"/>
-                          <w:szCs w:val="108"/>
-                        </w:rPr>
-                        <w:t>2</w:t>
+                        <w:t>Communication Assignment 2</w:t>
                       </w:r>
                     </w:p>
                   </w:txbxContent>
@@ -759,46 +741,125 @@
     <w:p>
       <w:pPr>
         <w:rPr>
+          <w:sz w:val="24"/>
+          <w:szCs w:val="24"/>
+        </w:rPr>
+      </w:pPr>
+      <w:r>
+        <w:rPr>
+          <w:sz w:val="24"/>
+          <w:szCs w:val="24"/>
+        </w:rPr>
+        <w:t>3</w:t>
+      </w:r>
+      <w:r>
+        <w:rPr>
+          <w:sz w:val="24"/>
+          <w:szCs w:val="24"/>
+        </w:rPr>
+        <w:t>)</w:t>
+      </w:r>
+      <w:r>
+        <w:rPr>
+          <w:sz w:val="24"/>
+          <w:szCs w:val="24"/>
+        </w:rPr>
+        <w:t xml:space="preserve"> // </w:t>
+      </w:r>
+      <w:r>
+        <w:rPr>
+          <w:b/>
+          <w:bCs/>
+          <w:sz w:val="24"/>
+          <w:szCs w:val="24"/>
+        </w:rPr>
+        <w:t>To-do</w:t>
+      </w:r>
+      <w:r>
+        <w:rPr>
+          <w:sz w:val="24"/>
+          <w:szCs w:val="24"/>
+        </w:rPr>
+        <w:t xml:space="preserve"> some of plots here</w:t>
+      </w:r>
+    </w:p>
+    <w:p>
+      <w:pPr>
+        <w:rPr>
+          <w:sz w:val="24"/>
+          <w:szCs w:val="24"/>
+        </w:rPr>
+      </w:pPr>
+      <w:r>
+        <w:rPr>
+          <w:sz w:val="24"/>
+          <w:szCs w:val="24"/>
+        </w:rPr>
+        <w:tab/>
+        <w:t xml:space="preserve">Linear </w:t>
+      </w:r>
+    </w:p>
+    <w:p>
+      <w:pPr>
+        <w:rPr>
           <w:sz w:val="36"/>
           <w:szCs w:val="36"/>
         </w:rPr>
       </w:pPr>
       <w:r>
         <w:rPr>
-          <w:sz w:val="24"/>
-          <w:szCs w:val="24"/>
-        </w:rPr>
-        <w:t>3</w:t>
-      </w:r>
-      <w:r>
-        <w:rPr>
-          <w:sz w:val="24"/>
-          <w:szCs w:val="24"/>
-        </w:rPr>
-        <w:t>)</w:t>
-      </w:r>
-      <w:r>
-        <w:rPr>
-          <w:sz w:val="24"/>
-          <w:szCs w:val="24"/>
-        </w:rPr>
-        <w:t xml:space="preserve"> // </w:t>
-      </w:r>
-      <w:r>
-        <w:rPr>
-          <w:b/>
-          <w:bCs/>
-          <w:sz w:val="24"/>
-          <w:szCs w:val="24"/>
-        </w:rPr>
-        <w:t>To-do</w:t>
-      </w:r>
-      <w:r>
-        <w:rPr>
-          <w:sz w:val="24"/>
-          <w:szCs w:val="24"/>
-        </w:rPr>
-        <w:t xml:space="preserve"> some of plots here</w:t>
+          <w:noProof/>
+          <w:sz w:val="24"/>
+          <w:szCs w:val="24"/>
+        </w:rPr>
+        <w:drawing>
+          <wp:inline distT="0" distB="0" distL="0" distR="0" wp14:anchorId="69A6CC37" wp14:editId="761C3C93">
+            <wp:extent cx="5943600" cy="4457700"/>
+            <wp:effectExtent l="0" t="0" r="0" b="0"/>
+            <wp:docPr id="1955026327" name="Picture 1"/>
+            <wp:cNvGraphicFramePr>
+              <a:graphicFrameLocks xmlns:a="http://schemas.openxmlformats.org/drawingml/2006/main" noChangeAspect="1"/>
+            </wp:cNvGraphicFramePr>
+            <a:graphic xmlns:a="http://schemas.openxmlformats.org/drawingml/2006/main">
+              <a:graphicData uri="http://schemas.openxmlformats.org/drawingml/2006/picture">
+                <pic:pic xmlns:pic="http://schemas.openxmlformats.org/drawingml/2006/picture">
+                  <pic:nvPicPr>
+                    <pic:cNvPr id="0" name="Picture 1"/>
+                    <pic:cNvPicPr>
+                      <a:picLocks noChangeAspect="1" noChangeArrowheads="1"/>
+                    </pic:cNvPicPr>
+                  </pic:nvPicPr>
+                  <pic:blipFill>
+                    <a:blip r:embed="rId6">
+                      <a:extLst>
+                        <a:ext uri="{28A0092B-C50C-407E-A947-70E740481C1C}">
+                          <a14:useLocalDpi xmlns:a14="http://schemas.microsoft.com/office/drawing/2010/main" val="0"/>
+                        </a:ext>
+                      </a:extLst>
+                    </a:blip>
+                    <a:srcRect/>
+                    <a:stretch>
+                      <a:fillRect/>
+                    </a:stretch>
+                  </pic:blipFill>
+                  <pic:spPr bwMode="auto">
+                    <a:xfrm>
+                      <a:off x="0" y="0"/>
+                      <a:ext cx="5943600" cy="4457700"/>
+                    </a:xfrm>
+                    <a:prstGeom prst="rect">
+                      <a:avLst/>
+                    </a:prstGeom>
+                    <a:noFill/>
+                    <a:ln>
+                      <a:noFill/>
+                    </a:ln>
+                  </pic:spPr>
+                </pic:pic>
+              </a:graphicData>
+            </a:graphic>
+          </wp:inline>
+        </w:drawing>
       </w:r>
     </w:p>
     <w:p>
@@ -807,46 +868,323 @@
           <w:tab w:val="left" w:pos="6936"/>
         </w:tabs>
         <w:rPr>
+          <w:sz w:val="24"/>
+          <w:szCs w:val="24"/>
+        </w:rPr>
+      </w:pPr>
+      <w:r>
+        <w:rPr>
+          <w:sz w:val="24"/>
+          <w:szCs w:val="24"/>
+        </w:rPr>
+        <w:t>Matched</w:t>
+      </w:r>
+    </w:p>
+    <w:p>
+      <w:pPr>
+        <w:tabs>
+          <w:tab w:val="left" w:pos="6936"/>
+        </w:tabs>
+        <w:rPr>
+          <w:sz w:val="24"/>
+          <w:szCs w:val="24"/>
+        </w:rPr>
+      </w:pPr>
+    </w:p>
+    <w:p>
+      <w:pPr>
+        <w:tabs>
+          <w:tab w:val="left" w:pos="6936"/>
+        </w:tabs>
+        <w:rPr>
+          <w:sz w:val="24"/>
+          <w:szCs w:val="24"/>
+        </w:rPr>
+      </w:pPr>
+      <w:r>
+        <w:rPr>
+          <w:noProof/>
+          <w:sz w:val="24"/>
+          <w:szCs w:val="24"/>
+        </w:rPr>
+        <w:lastRenderedPageBreak/>
+        <w:drawing>
+          <wp:inline distT="0" distB="0" distL="0" distR="0" wp14:anchorId="72E7F1E1" wp14:editId="056FC752">
+            <wp:extent cx="5943600" cy="4457700"/>
+            <wp:effectExtent l="0" t="0" r="0" b="0"/>
+            <wp:docPr id="1873812026" name="Picture 3"/>
+            <wp:cNvGraphicFramePr>
+              <a:graphicFrameLocks xmlns:a="http://schemas.openxmlformats.org/drawingml/2006/main" noChangeAspect="1"/>
+            </wp:cNvGraphicFramePr>
+            <a:graphic xmlns:a="http://schemas.openxmlformats.org/drawingml/2006/main">
+              <a:graphicData uri="http://schemas.openxmlformats.org/drawingml/2006/picture">
+                <pic:pic xmlns:pic="http://schemas.openxmlformats.org/drawingml/2006/picture">
+                  <pic:nvPicPr>
+                    <pic:cNvPr id="0" name="Picture 3"/>
+                    <pic:cNvPicPr>
+                      <a:picLocks noChangeAspect="1" noChangeArrowheads="1"/>
+                    </pic:cNvPicPr>
+                  </pic:nvPicPr>
+                  <pic:blipFill>
+                    <a:blip r:embed="rId7">
+                      <a:extLst>
+                        <a:ext uri="{28A0092B-C50C-407E-A947-70E740481C1C}">
+                          <a14:useLocalDpi xmlns:a14="http://schemas.microsoft.com/office/drawing/2010/main" val="0"/>
+                        </a:ext>
+                      </a:extLst>
+                    </a:blip>
+                    <a:srcRect/>
+                    <a:stretch>
+                      <a:fillRect/>
+                    </a:stretch>
+                  </pic:blipFill>
+                  <pic:spPr bwMode="auto">
+                    <a:xfrm>
+                      <a:off x="0" y="0"/>
+                      <a:ext cx="5943600" cy="4457700"/>
+                    </a:xfrm>
+                    <a:prstGeom prst="rect">
+                      <a:avLst/>
+                    </a:prstGeom>
+                    <a:noFill/>
+                    <a:ln>
+                      <a:noFill/>
+                    </a:ln>
+                  </pic:spPr>
+                </pic:pic>
+              </a:graphicData>
+            </a:graphic>
+          </wp:inline>
+        </w:drawing>
+      </w:r>
+    </w:p>
+    <w:p>
+      <w:pPr>
+        <w:tabs>
+          <w:tab w:val="left" w:pos="6936"/>
+        </w:tabs>
+        <w:rPr>
+          <w:sz w:val="24"/>
+          <w:szCs w:val="24"/>
+        </w:rPr>
+      </w:pPr>
+    </w:p>
+    <w:p>
+      <w:pPr>
+        <w:tabs>
+          <w:tab w:val="left" w:pos="6936"/>
+        </w:tabs>
+        <w:rPr>
+          <w:sz w:val="24"/>
+          <w:szCs w:val="24"/>
+        </w:rPr>
+      </w:pPr>
+      <w:r>
+        <w:rPr>
+          <w:sz w:val="24"/>
+          <w:szCs w:val="24"/>
+        </w:rPr>
+        <w:t>Pulse</w:t>
+      </w:r>
+    </w:p>
+    <w:p>
+      <w:pPr>
+        <w:tabs>
+          <w:tab w:val="left" w:pos="6936"/>
+        </w:tabs>
+        <w:rPr>
+          <w:sz w:val="24"/>
+          <w:szCs w:val="24"/>
+        </w:rPr>
+      </w:pPr>
+      <w:r>
+        <w:rPr>
+          <w:noProof/>
+          <w:sz w:val="24"/>
+          <w:szCs w:val="24"/>
+        </w:rPr>
+        <w:lastRenderedPageBreak/>
+        <w:drawing>
+          <wp:inline distT="0" distB="0" distL="0" distR="0" wp14:anchorId="14A12745" wp14:editId="7F3505B3">
+            <wp:extent cx="5943600" cy="4457700"/>
+            <wp:effectExtent l="0" t="0" r="0" b="0"/>
+            <wp:docPr id="649462076" name="Picture 4"/>
+            <wp:cNvGraphicFramePr>
+              <a:graphicFrameLocks xmlns:a="http://schemas.openxmlformats.org/drawingml/2006/main" noChangeAspect="1"/>
+            </wp:cNvGraphicFramePr>
+            <a:graphic xmlns:a="http://schemas.openxmlformats.org/drawingml/2006/main">
+              <a:graphicData uri="http://schemas.openxmlformats.org/drawingml/2006/picture">
+                <pic:pic xmlns:pic="http://schemas.openxmlformats.org/drawingml/2006/picture">
+                  <pic:nvPicPr>
+                    <pic:cNvPr id="0" name="Picture 4"/>
+                    <pic:cNvPicPr>
+                      <a:picLocks noChangeAspect="1" noChangeArrowheads="1"/>
+                    </pic:cNvPicPr>
+                  </pic:nvPicPr>
+                  <pic:blipFill>
+                    <a:blip r:embed="rId8">
+                      <a:extLst>
+                        <a:ext uri="{28A0092B-C50C-407E-A947-70E740481C1C}">
+                          <a14:useLocalDpi xmlns:a14="http://schemas.microsoft.com/office/drawing/2010/main" val="0"/>
+                        </a:ext>
+                      </a:extLst>
+                    </a:blip>
+                    <a:srcRect/>
+                    <a:stretch>
+                      <a:fillRect/>
+                    </a:stretch>
+                  </pic:blipFill>
+                  <pic:spPr bwMode="auto">
+                    <a:xfrm>
+                      <a:off x="0" y="0"/>
+                      <a:ext cx="5943600" cy="4457700"/>
+                    </a:xfrm>
+                    <a:prstGeom prst="rect">
+                      <a:avLst/>
+                    </a:prstGeom>
+                    <a:noFill/>
+                    <a:ln>
+                      <a:noFill/>
+                    </a:ln>
+                  </pic:spPr>
+                </pic:pic>
+              </a:graphicData>
+            </a:graphic>
+          </wp:inline>
+        </w:drawing>
+      </w:r>
+    </w:p>
+    <w:p>
+      <w:pPr>
+        <w:tabs>
+          <w:tab w:val="left" w:pos="6936"/>
+        </w:tabs>
+        <w:rPr>
+          <w:sz w:val="24"/>
+          <w:szCs w:val="24"/>
+        </w:rPr>
+      </w:pPr>
+      <w:r>
+        <w:rPr>
+          <w:sz w:val="24"/>
+          <w:szCs w:val="24"/>
+        </w:rPr>
+        <w:t>4</w:t>
+      </w:r>
+      <w:r>
+        <w:rPr>
+          <w:sz w:val="24"/>
+          <w:szCs w:val="24"/>
+        </w:rPr>
+        <w:t>)</w:t>
+      </w:r>
+      <w:r>
+        <w:rPr>
+          <w:sz w:val="24"/>
+          <w:szCs w:val="24"/>
+        </w:rPr>
+        <w:t xml:space="preserve"> // </w:t>
+      </w:r>
+      <w:r>
+        <w:rPr>
+          <w:b/>
+          <w:bCs/>
+          <w:sz w:val="24"/>
+          <w:szCs w:val="24"/>
+        </w:rPr>
+        <w:t>To-do</w:t>
+      </w:r>
+      <w:r>
+        <w:rPr>
+          <w:sz w:val="24"/>
+          <w:szCs w:val="24"/>
+        </w:rPr>
+        <w:t xml:space="preserve"> some of plots here</w:t>
+      </w:r>
+    </w:p>
+    <w:p>
+      <w:pPr>
+        <w:tabs>
+          <w:tab w:val="left" w:pos="6936"/>
+        </w:tabs>
+        <w:rPr>
+          <w:sz w:val="24"/>
+          <w:szCs w:val="24"/>
+        </w:rPr>
+      </w:pPr>
+      <w:r>
+        <w:rPr>
+          <w:sz w:val="24"/>
+          <w:szCs w:val="24"/>
+        </w:rPr>
+        <w:t>BER</w:t>
+      </w:r>
+    </w:p>
+    <w:p>
+      <w:pPr>
+        <w:tabs>
+          <w:tab w:val="left" w:pos="6936"/>
+        </w:tabs>
+        <w:rPr>
           <w:sz w:val="36"/>
           <w:szCs w:val="36"/>
         </w:rPr>
       </w:pPr>
       <w:r>
         <w:rPr>
-          <w:sz w:val="24"/>
-          <w:szCs w:val="24"/>
-        </w:rPr>
-        <w:t>4</w:t>
-      </w:r>
-      <w:r>
-        <w:rPr>
-          <w:sz w:val="24"/>
-          <w:szCs w:val="24"/>
-        </w:rPr>
-        <w:t>)</w:t>
-      </w:r>
-      <w:r>
-        <w:rPr>
-          <w:sz w:val="24"/>
-          <w:szCs w:val="24"/>
-        </w:rPr>
-        <w:t xml:space="preserve"> // </w:t>
-      </w:r>
-      <w:r>
-        <w:rPr>
-          <w:b/>
-          <w:bCs/>
-          <w:sz w:val="24"/>
-          <w:szCs w:val="24"/>
-        </w:rPr>
-        <w:t>To-do</w:t>
-      </w:r>
-      <w:r>
-        <w:rPr>
-          <w:sz w:val="24"/>
-          <w:szCs w:val="24"/>
-        </w:rPr>
-        <w:t xml:space="preserve"> some of plots here</w:t>
+          <w:noProof/>
+          <w:sz w:val="24"/>
+          <w:szCs w:val="24"/>
+        </w:rPr>
+        <w:lastRenderedPageBreak/>
+        <w:drawing>
+          <wp:inline distT="0" distB="0" distL="0" distR="0" wp14:anchorId="1D78CD17" wp14:editId="34FF6E23">
+            <wp:extent cx="5943600" cy="4457700"/>
+            <wp:effectExtent l="0" t="0" r="0" b="0"/>
+            <wp:docPr id="1792889713" name="Picture 5"/>
+            <wp:cNvGraphicFramePr>
+              <a:graphicFrameLocks xmlns:a="http://schemas.openxmlformats.org/drawingml/2006/main" noChangeAspect="1"/>
+            </wp:cNvGraphicFramePr>
+            <a:graphic xmlns:a="http://schemas.openxmlformats.org/drawingml/2006/main">
+              <a:graphicData uri="http://schemas.openxmlformats.org/drawingml/2006/picture">
+                <pic:pic xmlns:pic="http://schemas.openxmlformats.org/drawingml/2006/picture">
+                  <pic:nvPicPr>
+                    <pic:cNvPr id="0" name="Picture 5"/>
+                    <pic:cNvPicPr>
+                      <a:picLocks noChangeAspect="1" noChangeArrowheads="1"/>
+                    </pic:cNvPicPr>
+                  </pic:nvPicPr>
+                  <pic:blipFill>
+                    <a:blip r:embed="rId9">
+                      <a:extLst>
+                        <a:ext uri="{28A0092B-C50C-407E-A947-70E740481C1C}">
+                          <a14:useLocalDpi xmlns:a14="http://schemas.microsoft.com/office/drawing/2010/main" val="0"/>
+                        </a:ext>
+                      </a:extLst>
+                    </a:blip>
+                    <a:srcRect/>
+                    <a:stretch>
+                      <a:fillRect/>
+                    </a:stretch>
+                  </pic:blipFill>
+                  <pic:spPr bwMode="auto">
+                    <a:xfrm>
+                      <a:off x="0" y="0"/>
+                      <a:ext cx="5943600" cy="4457700"/>
+                    </a:xfrm>
+                    <a:prstGeom prst="rect">
+                      <a:avLst/>
+                    </a:prstGeom>
+                    <a:noFill/>
+                    <a:ln>
+                      <a:noFill/>
+                    </a:ln>
+                  </pic:spPr>
+                </pic:pic>
+              </a:graphicData>
+            </a:graphic>
+          </wp:inline>
+        </w:drawing>
       </w:r>
       <w:r>
         <w:rPr>
@@ -1127,6 +1465,7 @@
           <w:sz w:val="24"/>
           <w:szCs w:val="24"/>
         </w:rPr>
+        <w:lastRenderedPageBreak/>
         <w:t>6)</w:t>
       </w:r>
       <w:r>

</xml_diff>